<commit_message>
added working HP on supply side
</commit_message>
<xml_diff>
--- a/development notes.docx
+++ b/development notes.docx
@@ -4,6 +4,7 @@
   <w:body>
     <w:p>
       <w:pPr>
+        <w:pStyle w:val="NoSpacing"/>
         <w:rPr>
           <w:lang w:val="en-GB"/>
         </w:rPr>
@@ -17,19 +18,25 @@
     </w:p>
     <w:p>
       <w:pPr>
-        <w:rPr>
-          <w:lang w:val="en-GB"/>
-        </w:rPr>
-      </w:pPr>
-    </w:p>
-    <w:p>
-      <w:pPr>
-        <w:rPr>
-          <w:lang w:val="en-GB"/>
-        </w:rPr>
-      </w:pPr>
-      <w:r>
-        <w:rPr>
+        <w:pStyle w:val="NoSpacing"/>
+        <w:rPr>
+          <w:lang w:val="en-GB"/>
+        </w:rPr>
+      </w:pPr>
+    </w:p>
+    <w:p>
+      <w:pPr>
+        <w:pStyle w:val="NoSpacing"/>
+        <w:rPr>
+          <w:i/>
+          <w:iCs/>
+          <w:lang w:val="en-GB"/>
+        </w:rPr>
+      </w:pPr>
+      <w:r>
+        <w:rPr>
+          <w:i/>
+          <w:iCs/>
           <w:lang w:val="en-GB"/>
         </w:rPr>
         <w:t>Interdependency of thermal losses with average tank temperature as a result of varied autarky means that there is actually an optimal autarky value.</w:t>
@@ -37,25 +44,17 @@
     </w:p>
     <w:p>
       <w:pPr>
-        <w:rPr>
-          <w:lang w:val="en-GB"/>
-        </w:rPr>
-      </w:pPr>
-      <w:r>
-        <w:rPr>
-          <w:lang w:val="en-GB"/>
-        </w:rPr>
-        <w:t>Better to start tank initially uncharged as thermal losses make it difficult to keep a sustainable charge/discharge cycle throughout the year.</w:t>
-      </w:r>
-    </w:p>
-    <w:p>
-      <w:pPr>
-        <w:rPr>
-          <w:lang w:val="en-GB"/>
-        </w:rPr>
-      </w:pPr>
-      <w:r>
-        <w:rPr>
+        <w:pStyle w:val="NoSpacing"/>
+        <w:rPr>
+          <w:i/>
+          <w:iCs/>
+          <w:lang w:val="en-GB"/>
+        </w:rPr>
+      </w:pPr>
+      <w:r>
+        <w:rPr>
+          <w:i/>
+          <w:iCs/>
           <w:lang w:val="en-GB"/>
         </w:rPr>
         <w:t>It seems that based on the solar calculations and the heating demand of the excel model, the maximum autarky for a 900m2 115kWh/m2 House is actually only 17% at 0.1L/s- however I can set an autarky above this value so there must be an issue here.</w:t>
@@ -63,37 +62,59 @@
     </w:p>
     <w:p>
       <w:pPr>
-        <w:rPr>
-          <w:lang w:val="en-GB"/>
-        </w:rPr>
-      </w:pPr>
-      <w:r>
-        <w:rPr>
-          <w:lang w:val="en-GB"/>
-        </w:rPr>
-        <w:t>My thoughts are that the autarky is increased in my model as a result of lower thermal losses meaning that colder water is charged more by the solar energy, rather than only adding a little at a time.</w:t>
-      </w:r>
-    </w:p>
-    <w:p>
-      <w:pPr>
-        <w:rPr>
-          <w:lang w:val="en-GB"/>
-        </w:rPr>
-      </w:pPr>
-      <w:r>
-        <w:rPr>
+        <w:pStyle w:val="NoSpacing"/>
+        <w:rPr>
+          <w:i/>
+          <w:iCs/>
+          <w:lang w:val="en-GB"/>
+        </w:rPr>
+      </w:pPr>
+      <w:r>
+        <w:rPr>
+          <w:i/>
+          <w:iCs/>
+          <w:lang w:val="en-GB"/>
+        </w:rPr>
+        <w:t>T</w:t>
+      </w:r>
+      <w:r>
+        <w:rPr>
+          <w:i/>
+          <w:iCs/>
+          <w:lang w:val="en-GB"/>
+        </w:rPr>
+        <w:t>he autarky is increased in my model as a result of lower thermal losses meaning that colder water is charged more by the solar energy, rather than only adding a little at a time.</w:t>
+      </w:r>
+    </w:p>
+    <w:p>
+      <w:pPr>
+        <w:pStyle w:val="NoSpacing"/>
+        <w:rPr>
+          <w:b/>
+          <w:bCs/>
+          <w:lang w:val="en-GB"/>
+        </w:rPr>
+      </w:pPr>
+      <w:r>
+        <w:rPr>
+          <w:b/>
+          <w:bCs/>
           <w:lang w:val="en-GB"/>
         </w:rPr>
         <w:t>I am however controlling the mass</w:t>
       </w:r>
       <w:r>
         <w:rPr>
+          <w:b/>
+          <w:bCs/>
           <w:lang w:val="en-GB"/>
         </w:rPr>
         <w:t xml:space="preserve"> </w:t>
       </w:r>
       <w:r>
         <w:rPr>
+          <w:b/>
+          <w:bCs/>
           <w:lang w:val="en-GB"/>
         </w:rPr>
         <w:t>flow to the house to maintain a constant 25K temperature drop.</w:t>
@@ -101,36 +122,49 @@
     </w:p>
     <w:p>
       <w:pPr>
-        <w:rPr>
-          <w:lang w:val="en-GB"/>
-        </w:rPr>
-      </w:pPr>
-      <w:r>
-        <w:rPr>
+        <w:pStyle w:val="NoSpacing"/>
+        <w:rPr>
+          <w:b/>
+          <w:bCs/>
+          <w:lang w:val="en-GB"/>
+        </w:rPr>
+      </w:pPr>
+      <w:r>
+        <w:rPr>
+          <w:b/>
+          <w:bCs/>
           <w:lang w:val="en-GB"/>
         </w:rPr>
         <w:t>It would be interesting to set an upper limit on mass</w:t>
       </w:r>
       <w:r>
         <w:rPr>
+          <w:b/>
+          <w:bCs/>
           <w:lang w:val="en-GB"/>
         </w:rPr>
         <w:t xml:space="preserve"> </w:t>
       </w:r>
       <w:r>
         <w:rPr>
+          <w:b/>
+          <w:bCs/>
           <w:lang w:val="en-GB"/>
         </w:rPr>
         <w:t>flow to the house (say 0.1 L/s) whereby this is what the mass</w:t>
       </w:r>
       <w:r>
         <w:rPr>
+          <w:b/>
+          <w:bCs/>
           <w:lang w:val="en-GB"/>
         </w:rPr>
         <w:t xml:space="preserve"> </w:t>
       </w:r>
       <w:r>
         <w:rPr>
+          <w:b/>
+          <w:bCs/>
           <w:lang w:val="en-GB"/>
         </w:rPr>
         <w:t>flow is capped at. Then calculate an autarky after the fact.</w:t>
@@ -138,24 +172,33 @@
     </w:p>
     <w:p>
       <w:pPr>
-        <w:rPr>
-          <w:lang w:val="en-GB"/>
-        </w:rPr>
-      </w:pPr>
-      <w:r>
-        <w:rPr>
+        <w:pStyle w:val="NoSpacing"/>
+        <w:rPr>
+          <w:b/>
+          <w:bCs/>
+          <w:lang w:val="en-GB"/>
+        </w:rPr>
+      </w:pPr>
+      <w:r>
+        <w:rPr>
+          <w:b/>
+          <w:bCs/>
           <w:lang w:val="en-GB"/>
         </w:rPr>
         <w:t>I can also adjust my autarky value until the maximum observed mass</w:t>
       </w:r>
       <w:r>
         <w:rPr>
+          <w:b/>
+          <w:bCs/>
           <w:lang w:val="en-GB"/>
         </w:rPr>
         <w:t xml:space="preserve"> </w:t>
       </w:r>
       <w:r>
         <w:rPr>
+          <w:b/>
+          <w:bCs/>
           <w:lang w:val="en-GB"/>
         </w:rPr>
         <w:t>flow to the house is 0.1L/s and cap it there.</w:t>
@@ -163,31 +206,244 @@
     </w:p>
     <w:p>
       <w:pPr>
-        <w:rPr>
-          <w:lang w:val="en-GB"/>
-        </w:rPr>
-      </w:pPr>
-    </w:p>
-    <w:p>
-      <w:pPr>
-        <w:rPr>
-          <w:lang w:val="en-GB"/>
-        </w:rPr>
-      </w:pPr>
-    </w:p>
-    <w:p>
-      <w:pPr>
-        <w:rPr>
-          <w:lang w:val="en-GB"/>
-        </w:rPr>
-      </w:pPr>
-    </w:p>
-    <w:p>
-      <w:pPr>
-        <w:rPr>
-          <w:lang w:val="en-GB"/>
-        </w:rPr>
-      </w:pPr>
+        <w:pStyle w:val="NoSpacing"/>
+        <w:rPr>
+          <w:lang w:val="en-GB"/>
+        </w:rPr>
+      </w:pPr>
+    </w:p>
+    <w:p>
+      <w:pPr>
+        <w:pStyle w:val="NoSpacing"/>
+        <w:rPr>
+          <w:lang w:val="en-GB"/>
+        </w:rPr>
+      </w:pPr>
+    </w:p>
+    <w:p>
+      <w:pPr>
+        <w:pStyle w:val="NoSpacing"/>
+        <w:rPr>
+          <w:u w:val="single"/>
+          <w:lang w:val="en-GB"/>
+        </w:rPr>
+      </w:pPr>
+      <w:r>
+        <w:rPr>
+          <w:u w:val="single"/>
+          <w:lang w:val="en-GB"/>
+        </w:rPr>
+        <w:t>Heat Pump</w:t>
+      </w:r>
+    </w:p>
+    <w:p>
+      <w:pPr>
+        <w:pStyle w:val="NoSpacing"/>
+        <w:rPr>
+          <w:lang w:val="en-GB"/>
+        </w:rPr>
+      </w:pPr>
+      <w:r>
+        <w:rPr>
+          <w:lang w:val="en-GB"/>
+        </w:rPr>
+        <w:t>minimum and maximum massflowrate for heat pump</w:t>
+      </w:r>
+    </w:p>
+    <w:p>
+      <w:pPr>
+        <w:pStyle w:val="NoSpacing"/>
+        <w:rPr>
+          <w:lang w:val="en-GB"/>
+        </w:rPr>
+      </w:pPr>
+      <w:r>
+        <w:rPr>
+          <w:lang w:val="en-GB"/>
+        </w:rPr>
+        <w:t>20% of maximum (min)</w:t>
+      </w:r>
+    </w:p>
+    <w:p>
+      <w:pPr>
+        <w:pStyle w:val="NoSpacing"/>
+        <w:rPr>
+          <w:lang w:val="en-GB"/>
+        </w:rPr>
+      </w:pPr>
+      <w:r>
+        <w:rPr>
+          <w:lang w:val="en-GB"/>
+        </w:rPr>
+        <w:t>max: work out for myself 0.01kg/s (36 l/hr)</w:t>
+      </w:r>
+    </w:p>
+    <w:p>
+      <w:pPr>
+        <w:pStyle w:val="NoSpacing"/>
+        <w:rPr>
+          <w:lang w:val="en-GB"/>
+        </w:rPr>
+      </w:pPr>
+    </w:p>
+    <w:p>
+      <w:pPr>
+        <w:pStyle w:val="NoSpacing"/>
+        <w:rPr>
+          <w:lang w:val="en-GB"/>
+        </w:rPr>
+      </w:pPr>
+    </w:p>
+    <w:p>
+      <w:pPr>
+        <w:pStyle w:val="NoSpacing"/>
+        <w:rPr>
+          <w:lang w:val="en-GB"/>
+        </w:rPr>
+      </w:pPr>
+      <w:r>
+        <w:rPr>
+          <w:lang w:val="en-GB"/>
+        </w:rPr>
+        <w:t>air flow: for 12kW heat pump it is approx. 80m3/min, I have adapted this into kg/s and will scale it with the capacity based on 12kW.</w:t>
+      </w:r>
+    </w:p>
+    <w:p>
+      <w:pPr>
+        <w:pStyle w:val="NoSpacing"/>
+        <w:rPr>
+          <w:lang w:val="en-GB"/>
+        </w:rPr>
+      </w:pPr>
+    </w:p>
+    <w:p>
+      <w:pPr>
+        <w:pStyle w:val="NoSpacing"/>
+        <w:rPr>
+          <w:lang w:val="en-GB"/>
+        </w:rPr>
+      </w:pPr>
+    </w:p>
+    <w:p>
+      <w:pPr>
+        <w:pStyle w:val="NoSpacing"/>
+        <w:rPr>
+          <w:lang w:val="en-GB"/>
+        </w:rPr>
+      </w:pPr>
+    </w:p>
+    <w:p>
+      <w:pPr>
+        <w:pStyle w:val="NoSpacing"/>
+        <w:rPr>
+          <w:lang w:val="en-GB"/>
+        </w:rPr>
+      </w:pPr>
+    </w:p>
+    <w:p>
+      <w:pPr>
+        <w:pStyle w:val="NoSpacing"/>
+        <w:rPr>
+          <w:lang w:val="en-GB"/>
+        </w:rPr>
+      </w:pPr>
+    </w:p>
+    <w:p>
+      <w:pPr>
+        <w:pStyle w:val="NoSpacing"/>
+        <w:rPr>
+          <w:lang w:val="en-GB"/>
+        </w:rPr>
+      </w:pPr>
+      <w:r>
+        <w:rPr>
+          <w:lang w:val="en-GB"/>
+        </w:rPr>
+        <w:t>System layout</w:t>
+      </w:r>
+    </w:p>
+    <w:p>
+      <w:pPr>
+        <w:pStyle w:val="NoSpacing"/>
+        <w:rPr>
+          <w:lang w:val="en-GB"/>
+        </w:rPr>
+      </w:pPr>
+      <w:r>
+        <w:rPr>
+          <w:noProof/>
+        </w:rPr>
+        <w:drawing>
+          <wp:inline distT="0" distB="0" distL="0" distR="0" wp14:anchorId="0DF18D45" wp14:editId="08C5CDDC">
+            <wp:extent cx="11947525" cy="4175125"/>
+            <wp:effectExtent l="0" t="0" r="0" b="0"/>
+            <wp:docPr id="1" name="Picture 1"/>
+            <wp:cNvGraphicFramePr>
+              <a:graphicFrameLocks xmlns:a="http://schemas.openxmlformats.org/drawingml/2006/main" noChangeAspect="1"/>
+            </wp:cNvGraphicFramePr>
+            <a:graphic xmlns:a="http://schemas.openxmlformats.org/drawingml/2006/main">
+              <a:graphicData uri="http://schemas.openxmlformats.org/drawingml/2006/picture">
+                <pic:pic xmlns:pic="http://schemas.openxmlformats.org/drawingml/2006/picture">
+                  <pic:nvPicPr>
+                    <pic:cNvPr id="0" name="x_Grafik 2"/>
+                    <pic:cNvPicPr>
+                      <a:picLocks noChangeAspect="1" noChangeArrowheads="1"/>
+                    </pic:cNvPicPr>
+                  </pic:nvPicPr>
+                  <pic:blipFill>
+                    <a:blip r:embed="rId4">
+                      <a:extLst>
+                        <a:ext uri="{28A0092B-C50C-407E-A947-70E740481C1C}">
+                          <a14:useLocalDpi xmlns:a14="http://schemas.microsoft.com/office/drawing/2010/main" val="0"/>
+                        </a:ext>
+                      </a:extLst>
+                    </a:blip>
+                    <a:srcRect/>
+                    <a:stretch>
+                      <a:fillRect/>
+                    </a:stretch>
+                  </pic:blipFill>
+                  <pic:spPr bwMode="auto">
+                    <a:xfrm>
+                      <a:off x="0" y="0"/>
+                      <a:ext cx="11947525" cy="4175125"/>
+                    </a:xfrm>
+                    <a:prstGeom prst="rect">
+                      <a:avLst/>
+                    </a:prstGeom>
+                    <a:noFill/>
+                    <a:ln>
+                      <a:noFill/>
+                    </a:ln>
+                  </pic:spPr>
+                </pic:pic>
+              </a:graphicData>
+            </a:graphic>
+          </wp:inline>
+        </w:drawing>
+      </w:r>
+    </w:p>
+    <w:p>
+      <w:pPr>
+        <w:pStyle w:val="NoSpacing"/>
+        <w:rPr>
+          <w:lang w:val="en-GB"/>
+        </w:rPr>
+      </w:pPr>
+    </w:p>
+    <w:p>
+      <w:pPr>
+        <w:pStyle w:val="NoSpacing"/>
+        <w:rPr>
+          <w:lang w:val="en-GB"/>
+        </w:rPr>
+      </w:pPr>
+      <w:r>
+        <w:rPr>
+          <w:lang w:val="en-GB"/>
+        </w:rPr>
+        <w:t>Should there be a buffer tank for the DHW production?</w:t>
+      </w:r>
     </w:p>
     <w:sectPr>
       <w:pgSz w:w="11906" w:h="16838"/>
@@ -625,6 +881,15 @@
     <w:semiHidden/>
     <w:unhideWhenUsed/>
   </w:style>
+  <w:style w:type="paragraph" w:styleId="NoSpacing">
+    <w:name w:val="No Spacing"/>
+    <w:uiPriority w:val="1"/>
+    <w:qFormat/>
+    <w:rsid w:val="00EC4D94"/>
+    <w:pPr>
+      <w:spacing w:after="0" w:line="240" w:lineRule="auto"/>
+    </w:pPr>
+  </w:style>
 </w:styles>
 </file>
 

</xml_diff>